<commit_message>
První verze App -  to DO -> Lecian poznamky
</commit_message>
<xml_diff>
--- a/Sablona-dokumentace-tym.docx
+++ b/Sablona-dokumentace-tym.docx
@@ -141,11 +141,7 @@
       </w:pPr>
       <w:r>
         <w:rPr/>
-        <w:t xml:space="preserve">Vedoucí týmu:  </w:t>
-      </w:r>
-      <w:r>
-        <w:rPr/>
-        <w:t>Drápela Rostislav V3A</w:t>
+        <w:t>Vedoucí týmu:  Drápela Rostislav V3A</w:t>
       </w:r>
     </w:p>
     <w:p>
@@ -160,11 +156,7 @@
       </w:pPr>
       <w:r>
         <w:rPr/>
-        <w:t xml:space="preserve">Garant tématu:  </w:t>
-      </w:r>
-      <w:r>
-        <w:rPr/>
-        <w:t>HRLE</w:t>
+        <w:t>Garant tématu:  HRLE</w:t>
       </w:r>
     </w:p>
     <w:p>
@@ -179,11 +171,7 @@
       </w:pPr>
       <w:r>
         <w:rPr/>
-        <w:t xml:space="preserve">Podrobné zadání: </w:t>
-      </w:r>
-      <w:r>
-        <w:rPr/>
-        <w:t xml:space="preserve">Vytvoření hracího pavouka </w:t>
+        <w:t xml:space="preserve">Podrobné zadání: Vytvoření hracího pavouka </w:t>
       </w:r>
     </w:p>
     <w:p>
@@ -270,7 +258,7 @@
       <w:tblPr>
         <w:tblW w:w="10431" w:type="dxa"/>
         <w:jc w:val="left"/>
-        <w:tblInd w:w="0" w:type="dxa"/>
+        <w:tblInd w:w="-10" w:type="dxa"/>
         <w:tblBorders>
           <w:top w:val="single" w:sz="4" w:space="0" w:color="00000A"/>
           <w:left w:val="single" w:sz="4" w:space="0" w:color="00000A"/>
@@ -281,23 +269,23 @@
         </w:tblBorders>
         <w:tblCellMar>
           <w:top w:w="0" w:type="dxa"/>
-          <w:left w:w="108" w:type="dxa"/>
+          <w:left w:w="98" w:type="dxa"/>
           <w:bottom w:w="0" w:type="dxa"/>
           <w:right w:w="108" w:type="dxa"/>
         </w:tblCellMar>
         <w:tblLook w:firstRow="1" w:noVBand="1" w:lastRow="0" w:firstColumn="1" w:lastColumn="0" w:noHBand="0" w:val="04a0"/>
       </w:tblPr>
       <w:tblGrid>
-        <w:gridCol w:w="3311"/>
+        <w:gridCol w:w="3309"/>
         <w:gridCol w:w="3459"/>
-        <w:gridCol w:w="1266"/>
+        <w:gridCol w:w="1268"/>
         <w:gridCol w:w="2394"/>
       </w:tblGrid>
       <w:tr>
         <w:trPr/>
         <w:tc>
           <w:tcPr>
-            <w:tcW w:w="3311" w:type="dxa"/>
+            <w:tcW w:w="3309" w:type="dxa"/>
             <w:tcBorders>
               <w:top w:val="single" w:sz="4" w:space="0" w:color="00000A"/>
               <w:left w:val="single" w:sz="4" w:space="0" w:color="00000A"/>
@@ -308,7 +296,7 @@
             </w:tcBorders>
             <w:shd w:color="auto" w:fill="auto" w:val="clear"/>
             <w:tcMar>
-              <w:left w:w="108" w:type="dxa"/>
+              <w:left w:w="98" w:type="dxa"/>
             </w:tcMar>
             <w:vAlign w:val="center"/>
           </w:tcPr>
@@ -343,7 +331,7 @@
             </w:tcBorders>
             <w:shd w:color="auto" w:fill="auto" w:val="clear"/>
             <w:tcMar>
-              <w:left w:w="108" w:type="dxa"/>
+              <w:left w:w="98" w:type="dxa"/>
             </w:tcMar>
             <w:vAlign w:val="center"/>
           </w:tcPr>
@@ -384,7 +372,7 @@
         </w:tc>
         <w:tc>
           <w:tcPr>
-            <w:tcW w:w="1266" w:type="dxa"/>
+            <w:tcW w:w="1268" w:type="dxa"/>
             <w:tcBorders>
               <w:top w:val="single" w:sz="4" w:space="0" w:color="00000A"/>
               <w:left w:val="single" w:sz="4" w:space="0" w:color="00000A"/>
@@ -395,7 +383,7 @@
             </w:tcBorders>
             <w:shd w:color="auto" w:fill="auto" w:val="clear"/>
             <w:tcMar>
-              <w:left w:w="108" w:type="dxa"/>
+              <w:left w:w="98" w:type="dxa"/>
             </w:tcMar>
             <w:vAlign w:val="center"/>
           </w:tcPr>
@@ -430,7 +418,7 @@
             </w:tcBorders>
             <w:shd w:color="auto" w:fill="auto" w:val="clear"/>
             <w:tcMar>
-              <w:left w:w="108" w:type="dxa"/>
+              <w:left w:w="98" w:type="dxa"/>
             </w:tcMar>
           </w:tcPr>
           <w:p>
@@ -475,7 +463,7 @@
         </w:trPr>
         <w:tc>
           <w:tcPr>
-            <w:tcW w:w="3311" w:type="dxa"/>
+            <w:tcW w:w="3309" w:type="dxa"/>
             <w:tcBorders>
               <w:top w:val="single" w:sz="4" w:space="0" w:color="00000A"/>
               <w:left w:val="single" w:sz="4" w:space="0" w:color="00000A"/>
@@ -486,7 +474,7 @@
             </w:tcBorders>
             <w:shd w:color="auto" w:fill="auto" w:val="clear"/>
             <w:tcMar>
-              <w:left w:w="108" w:type="dxa"/>
+              <w:left w:w="98" w:type="dxa"/>
             </w:tcMar>
           </w:tcPr>
           <w:p>
@@ -498,6 +486,7 @@
             </w:pPr>
             <w:r>
               <w:rPr/>
+              <w:t>27.03.2018</w:t>
             </w:r>
           </w:p>
         </w:tc>
@@ -514,7 +503,7 @@
             </w:tcBorders>
             <w:shd w:color="auto" w:fill="auto" w:val="clear"/>
             <w:tcMar>
-              <w:left w:w="108" w:type="dxa"/>
+              <w:left w:w="98" w:type="dxa"/>
             </w:tcMar>
           </w:tcPr>
           <w:p>
@@ -526,12 +515,13 @@
             </w:pPr>
             <w:r>
               <w:rPr/>
+              <w:t>Základní grafické návrhy Desktop app a Webové app</w:t>
             </w:r>
           </w:p>
         </w:tc>
         <w:tc>
           <w:tcPr>
-            <w:tcW w:w="1266" w:type="dxa"/>
+            <w:tcW w:w="1268" w:type="dxa"/>
             <w:tcBorders>
               <w:top w:val="single" w:sz="4" w:space="0" w:color="00000A"/>
               <w:left w:val="single" w:sz="4" w:space="0" w:color="00000A"/>
@@ -542,7 +532,7 @@
             </w:tcBorders>
             <w:shd w:color="auto" w:fill="auto" w:val="clear"/>
             <w:tcMar>
-              <w:left w:w="108" w:type="dxa"/>
+              <w:left w:w="98" w:type="dxa"/>
             </w:tcMar>
           </w:tcPr>
           <w:p>
@@ -554,6 +544,7 @@
             </w:pPr>
             <w:r>
               <w:rPr/>
+              <w:t xml:space="preserve">27.03.2018 </w:t>
             </w:r>
           </w:p>
         </w:tc>
@@ -570,7 +561,7 @@
             </w:tcBorders>
             <w:shd w:color="auto" w:fill="auto" w:val="clear"/>
             <w:tcMar>
-              <w:left w:w="108" w:type="dxa"/>
+              <w:left w:w="98" w:type="dxa"/>
             </w:tcMar>
           </w:tcPr>
           <w:p>
@@ -582,6 +573,7 @@
             </w:pPr>
             <w:r>
               <w:rPr/>
+              <w:t>Pozdní dokončení návrhu, lenost čelnů týmu</w:t>
             </w:r>
           </w:p>
         </w:tc>
@@ -592,7 +584,7 @@
         </w:trPr>
         <w:tc>
           <w:tcPr>
-            <w:tcW w:w="3311" w:type="dxa"/>
+            <w:tcW w:w="3309" w:type="dxa"/>
             <w:tcBorders>
               <w:top w:val="single" w:sz="4" w:space="0" w:color="00000A"/>
               <w:left w:val="single" w:sz="4" w:space="0" w:color="00000A"/>
@@ -603,7 +595,7 @@
             </w:tcBorders>
             <w:shd w:color="auto" w:fill="auto" w:val="clear"/>
             <w:tcMar>
-              <w:left w:w="108" w:type="dxa"/>
+              <w:left w:w="98" w:type="dxa"/>
             </w:tcMar>
           </w:tcPr>
           <w:p>
@@ -631,7 +623,7 @@
             </w:tcBorders>
             <w:shd w:color="auto" w:fill="auto" w:val="clear"/>
             <w:tcMar>
-              <w:left w:w="108" w:type="dxa"/>
+              <w:left w:w="98" w:type="dxa"/>
             </w:tcMar>
           </w:tcPr>
           <w:p>
@@ -648,7 +640,7 @@
         </w:tc>
         <w:tc>
           <w:tcPr>
-            <w:tcW w:w="1266" w:type="dxa"/>
+            <w:tcW w:w="1268" w:type="dxa"/>
             <w:tcBorders>
               <w:top w:val="single" w:sz="4" w:space="0" w:color="00000A"/>
               <w:left w:val="single" w:sz="4" w:space="0" w:color="00000A"/>
@@ -659,7 +651,7 @@
             </w:tcBorders>
             <w:shd w:color="auto" w:fill="auto" w:val="clear"/>
             <w:tcMar>
-              <w:left w:w="108" w:type="dxa"/>
+              <w:left w:w="98" w:type="dxa"/>
             </w:tcMar>
           </w:tcPr>
           <w:p>
@@ -687,7 +679,7 @@
             </w:tcBorders>
             <w:shd w:color="auto" w:fill="auto" w:val="clear"/>
             <w:tcMar>
-              <w:left w:w="108" w:type="dxa"/>
+              <w:left w:w="98" w:type="dxa"/>
             </w:tcMar>
           </w:tcPr>
           <w:p>
@@ -709,7 +701,7 @@
         </w:trPr>
         <w:tc>
           <w:tcPr>
-            <w:tcW w:w="3311" w:type="dxa"/>
+            <w:tcW w:w="3309" w:type="dxa"/>
             <w:tcBorders>
               <w:top w:val="single" w:sz="4" w:space="0" w:color="00000A"/>
               <w:left w:val="single" w:sz="4" w:space="0" w:color="00000A"/>
@@ -720,7 +712,7 @@
             </w:tcBorders>
             <w:shd w:color="auto" w:fill="auto" w:val="clear"/>
             <w:tcMar>
-              <w:left w:w="108" w:type="dxa"/>
+              <w:left w:w="98" w:type="dxa"/>
             </w:tcMar>
           </w:tcPr>
           <w:p>
@@ -748,7 +740,7 @@
             </w:tcBorders>
             <w:shd w:color="auto" w:fill="auto" w:val="clear"/>
             <w:tcMar>
-              <w:left w:w="108" w:type="dxa"/>
+              <w:left w:w="98" w:type="dxa"/>
             </w:tcMar>
           </w:tcPr>
           <w:p>
@@ -765,7 +757,7 @@
         </w:tc>
         <w:tc>
           <w:tcPr>
-            <w:tcW w:w="1266" w:type="dxa"/>
+            <w:tcW w:w="1268" w:type="dxa"/>
             <w:tcBorders>
               <w:top w:val="single" w:sz="4" w:space="0" w:color="00000A"/>
               <w:left w:val="single" w:sz="4" w:space="0" w:color="00000A"/>
@@ -776,7 +768,7 @@
             </w:tcBorders>
             <w:shd w:color="auto" w:fill="auto" w:val="clear"/>
             <w:tcMar>
-              <w:left w:w="108" w:type="dxa"/>
+              <w:left w:w="98" w:type="dxa"/>
             </w:tcMar>
           </w:tcPr>
           <w:p>
@@ -804,7 +796,7 @@
             </w:tcBorders>
             <w:shd w:color="auto" w:fill="auto" w:val="clear"/>
             <w:tcMar>
-              <w:left w:w="108" w:type="dxa"/>
+              <w:left w:w="98" w:type="dxa"/>
             </w:tcMar>
           </w:tcPr>
           <w:p>
@@ -826,7 +818,7 @@
         </w:trPr>
         <w:tc>
           <w:tcPr>
-            <w:tcW w:w="3311" w:type="dxa"/>
+            <w:tcW w:w="3309" w:type="dxa"/>
             <w:tcBorders>
               <w:top w:val="single" w:sz="4" w:space="0" w:color="00000A"/>
               <w:left w:val="single" w:sz="4" w:space="0" w:color="00000A"/>
@@ -837,7 +829,7 @@
             </w:tcBorders>
             <w:shd w:color="auto" w:fill="auto" w:val="clear"/>
             <w:tcMar>
-              <w:left w:w="108" w:type="dxa"/>
+              <w:left w:w="98" w:type="dxa"/>
             </w:tcMar>
           </w:tcPr>
           <w:p>
@@ -865,7 +857,7 @@
             </w:tcBorders>
             <w:shd w:color="auto" w:fill="auto" w:val="clear"/>
             <w:tcMar>
-              <w:left w:w="108" w:type="dxa"/>
+              <w:left w:w="98" w:type="dxa"/>
             </w:tcMar>
           </w:tcPr>
           <w:p>
@@ -882,7 +874,7 @@
         </w:tc>
         <w:tc>
           <w:tcPr>
-            <w:tcW w:w="1266" w:type="dxa"/>
+            <w:tcW w:w="1268" w:type="dxa"/>
             <w:tcBorders>
               <w:top w:val="single" w:sz="4" w:space="0" w:color="00000A"/>
               <w:left w:val="single" w:sz="4" w:space="0" w:color="00000A"/>
@@ -893,7 +885,7 @@
             </w:tcBorders>
             <w:shd w:color="auto" w:fill="auto" w:val="clear"/>
             <w:tcMar>
-              <w:left w:w="108" w:type="dxa"/>
+              <w:left w:w="98" w:type="dxa"/>
             </w:tcMar>
           </w:tcPr>
           <w:p>
@@ -921,7 +913,7 @@
             </w:tcBorders>
             <w:shd w:color="auto" w:fill="auto" w:val="clear"/>
             <w:tcMar>
-              <w:left w:w="108" w:type="dxa"/>
+              <w:left w:w="98" w:type="dxa"/>
             </w:tcMar>
           </w:tcPr>
           <w:p>
@@ -943,7 +935,7 @@
         </w:trPr>
         <w:tc>
           <w:tcPr>
-            <w:tcW w:w="3311" w:type="dxa"/>
+            <w:tcW w:w="3309" w:type="dxa"/>
             <w:tcBorders>
               <w:top w:val="single" w:sz="4" w:space="0" w:color="00000A"/>
               <w:left w:val="single" w:sz="4" w:space="0" w:color="00000A"/>
@@ -954,7 +946,7 @@
             </w:tcBorders>
             <w:shd w:color="auto" w:fill="auto" w:val="clear"/>
             <w:tcMar>
-              <w:left w:w="108" w:type="dxa"/>
+              <w:left w:w="98" w:type="dxa"/>
             </w:tcMar>
           </w:tcPr>
           <w:p>
@@ -982,7 +974,7 @@
             </w:tcBorders>
             <w:shd w:color="auto" w:fill="auto" w:val="clear"/>
             <w:tcMar>
-              <w:left w:w="108" w:type="dxa"/>
+              <w:left w:w="98" w:type="dxa"/>
             </w:tcMar>
           </w:tcPr>
           <w:p>
@@ -999,7 +991,7 @@
         </w:tc>
         <w:tc>
           <w:tcPr>
-            <w:tcW w:w="1266" w:type="dxa"/>
+            <w:tcW w:w="1268" w:type="dxa"/>
             <w:tcBorders>
               <w:top w:val="single" w:sz="4" w:space="0" w:color="00000A"/>
               <w:left w:val="single" w:sz="4" w:space="0" w:color="00000A"/>
@@ -1010,7 +1002,7 @@
             </w:tcBorders>
             <w:shd w:color="auto" w:fill="auto" w:val="clear"/>
             <w:tcMar>
-              <w:left w:w="108" w:type="dxa"/>
+              <w:left w:w="98" w:type="dxa"/>
             </w:tcMar>
           </w:tcPr>
           <w:p>
@@ -1038,7 +1030,7 @@
             </w:tcBorders>
             <w:shd w:color="auto" w:fill="auto" w:val="clear"/>
             <w:tcMar>
-              <w:left w:w="108" w:type="dxa"/>
+              <w:left w:w="98" w:type="dxa"/>
             </w:tcMar>
           </w:tcPr>
           <w:p>
@@ -1089,7 +1081,7 @@
       <w:tblPr>
         <w:tblW w:w="10377" w:type="dxa"/>
         <w:jc w:val="left"/>
-        <w:tblInd w:w="-34" w:type="dxa"/>
+        <w:tblInd w:w="-44" w:type="dxa"/>
         <w:tblBorders>
           <w:top w:val="single" w:sz="4" w:space="0" w:color="00000A"/>
           <w:left w:val="single" w:sz="4" w:space="0" w:color="00000A"/>
@@ -1100,7 +1092,7 @@
         </w:tblBorders>
         <w:tblCellMar>
           <w:top w:w="0" w:type="dxa"/>
-          <w:left w:w="108" w:type="dxa"/>
+          <w:left w:w="98" w:type="dxa"/>
           <w:bottom w:w="0" w:type="dxa"/>
           <w:right w:w="108" w:type="dxa"/>
         </w:tblCellMar>
@@ -1128,7 +1120,7 @@
             </w:tcBorders>
             <w:shd w:color="auto" w:fill="auto" w:val="clear"/>
             <w:tcMar>
-              <w:left w:w="108" w:type="dxa"/>
+              <w:left w:w="98" w:type="dxa"/>
             </w:tcMar>
           </w:tcPr>
           <w:p>
@@ -1162,7 +1154,7 @@
             </w:tcBorders>
             <w:shd w:color="auto" w:fill="auto" w:val="clear"/>
             <w:tcMar>
-              <w:left w:w="108" w:type="dxa"/>
+              <w:left w:w="98" w:type="dxa"/>
             </w:tcMar>
           </w:tcPr>
           <w:p>
@@ -1196,7 +1188,7 @@
             </w:tcBorders>
             <w:shd w:color="auto" w:fill="auto" w:val="clear"/>
             <w:tcMar>
-              <w:left w:w="108" w:type="dxa"/>
+              <w:left w:w="98" w:type="dxa"/>
             </w:tcMar>
           </w:tcPr>
           <w:p>
@@ -1230,7 +1222,7 @@
             </w:tcBorders>
             <w:shd w:color="auto" w:fill="auto" w:val="clear"/>
             <w:tcMar>
-              <w:left w:w="108" w:type="dxa"/>
+              <w:left w:w="98" w:type="dxa"/>
             </w:tcMar>
           </w:tcPr>
           <w:p>
@@ -1264,7 +1256,7 @@
             </w:tcBorders>
             <w:shd w:color="auto" w:fill="auto" w:val="clear"/>
             <w:tcMar>
-              <w:left w:w="108" w:type="dxa"/>
+              <w:left w:w="98" w:type="dxa"/>
             </w:tcMar>
           </w:tcPr>
           <w:p>
@@ -1303,7 +1295,7 @@
             </w:tcBorders>
             <w:shd w:color="auto" w:fill="auto" w:val="clear"/>
             <w:tcMar>
-              <w:left w:w="108" w:type="dxa"/>
+              <w:left w:w="98" w:type="dxa"/>
             </w:tcMar>
           </w:tcPr>
           <w:p>
@@ -1319,6 +1311,7 @@
             </w:pPr>
             <w:r>
               <w:rPr/>
+              <w:t>1 Vytvoření grafického návrhu</w:t>
             </w:r>
           </w:p>
         </w:tc>
@@ -1335,7 +1328,7 @@
             </w:tcBorders>
             <w:shd w:color="auto" w:fill="auto" w:val="clear"/>
             <w:tcMar>
-              <w:left w:w="108" w:type="dxa"/>
+              <w:left w:w="98" w:type="dxa"/>
             </w:tcMar>
           </w:tcPr>
           <w:p>
@@ -1367,7 +1360,7 @@
             </w:tcBorders>
             <w:shd w:color="auto" w:fill="auto" w:val="clear"/>
             <w:tcMar>
-              <w:left w:w="108" w:type="dxa"/>
+              <w:left w:w="98" w:type="dxa"/>
             </w:tcMar>
           </w:tcPr>
           <w:p>
@@ -1383,6 +1376,11 @@
             </w:pPr>
             <w:r>
               <w:rPr/>
+              <w:t xml:space="preserve"> </w:t>
+            </w:r>
+            <w:r>
+              <w:rPr/>
+              <w:t>Grafický navrh desktop a web applikace</w:t>
             </w:r>
           </w:p>
         </w:tc>
@@ -1399,7 +1397,7 @@
             </w:tcBorders>
             <w:shd w:color="auto" w:fill="auto" w:val="clear"/>
             <w:tcMar>
-              <w:left w:w="108" w:type="dxa"/>
+              <w:left w:w="98" w:type="dxa"/>
             </w:tcMar>
           </w:tcPr>
           <w:p>
@@ -1415,6 +1413,7 @@
             </w:pPr>
             <w:r>
               <w:rPr/>
+              <w:t>27.03.2018</w:t>
             </w:r>
           </w:p>
         </w:tc>
@@ -1431,7 +1430,7 @@
             </w:tcBorders>
             <w:shd w:color="auto" w:fill="auto" w:val="clear"/>
             <w:tcMar>
-              <w:left w:w="108" w:type="dxa"/>
+              <w:left w:w="98" w:type="dxa"/>
             </w:tcMar>
           </w:tcPr>
           <w:p>
@@ -1468,7 +1467,7 @@
             </w:tcBorders>
             <w:shd w:color="auto" w:fill="auto" w:val="clear"/>
             <w:tcMar>
-              <w:left w:w="108" w:type="dxa"/>
+              <w:left w:w="98" w:type="dxa"/>
             </w:tcMar>
           </w:tcPr>
           <w:p>
@@ -1484,6 +1483,7 @@
             </w:pPr>
             <w:r>
               <w:rPr/>
+              <w:t>2 vytvoření web app a desktop app podle návrhů</w:t>
             </w:r>
           </w:p>
         </w:tc>
@@ -1500,14 +1500,14 @@
             </w:tcBorders>
             <w:shd w:color="auto" w:fill="auto" w:val="clear"/>
             <w:tcMar>
-              <w:left w:w="108" w:type="dxa"/>
+              <w:left w:w="98" w:type="dxa"/>
             </w:tcMar>
           </w:tcPr>
           <w:p>
             <w:pPr>
               <w:pStyle w:val="Nadpis3"/>
               <w:numPr>
-                <w:ilvl w:val="2"/>
+                <w:ilvl w:val="4"/>
                 <w:numId w:val="2"/>
               </w:numPr>
               <w:spacing w:before="120" w:after="60"/>
@@ -1532,7 +1532,7 @@
             </w:tcBorders>
             <w:shd w:color="auto" w:fill="auto" w:val="clear"/>
             <w:tcMar>
-              <w:left w:w="108" w:type="dxa"/>
+              <w:left w:w="98" w:type="dxa"/>
             </w:tcMar>
           </w:tcPr>
           <w:p>
@@ -1548,6 +1548,7 @@
             </w:pPr>
             <w:r>
               <w:rPr/>
+              <w:t>Základní funknčost podle app podle návrhů</w:t>
             </w:r>
           </w:p>
         </w:tc>
@@ -1564,14 +1565,14 @@
             </w:tcBorders>
             <w:shd w:color="auto" w:fill="auto" w:val="clear"/>
             <w:tcMar>
-              <w:left w:w="108" w:type="dxa"/>
+              <w:left w:w="98" w:type="dxa"/>
             </w:tcMar>
           </w:tcPr>
           <w:p>
             <w:pPr>
               <w:pStyle w:val="Nadpis3"/>
               <w:numPr>
-                <w:ilvl w:val="2"/>
+                <w:ilvl w:val="5"/>
                 <w:numId w:val="2"/>
               </w:numPr>
               <w:spacing w:before="120" w:after="60"/>
@@ -1596,7 +1597,7 @@
             </w:tcBorders>
             <w:shd w:color="auto" w:fill="auto" w:val="clear"/>
             <w:tcMar>
-              <w:left w:w="108" w:type="dxa"/>
+              <w:left w:w="98" w:type="dxa"/>
             </w:tcMar>
           </w:tcPr>
           <w:p>
@@ -1633,7 +1634,7 @@
             </w:tcBorders>
             <w:shd w:color="auto" w:fill="auto" w:val="clear"/>
             <w:tcMar>
-              <w:left w:w="108" w:type="dxa"/>
+              <w:left w:w="98" w:type="dxa"/>
             </w:tcMar>
           </w:tcPr>
           <w:p>
@@ -1649,6 +1650,7 @@
             </w:pPr>
             <w:r>
               <w:rPr/>
+              <w:t>3 vytvoření návrhu db, jejich propojení atd</w:t>
             </w:r>
           </w:p>
         </w:tc>
@@ -1665,7 +1667,7 @@
             </w:tcBorders>
             <w:shd w:color="auto" w:fill="auto" w:val="clear"/>
             <w:tcMar>
-              <w:left w:w="108" w:type="dxa"/>
+              <w:left w:w="98" w:type="dxa"/>
             </w:tcMar>
           </w:tcPr>
           <w:p>
@@ -1697,7 +1699,7 @@
             </w:tcBorders>
             <w:shd w:color="auto" w:fill="auto" w:val="clear"/>
             <w:tcMar>
-              <w:left w:w="108" w:type="dxa"/>
+              <w:left w:w="98" w:type="dxa"/>
             </w:tcMar>
           </w:tcPr>
           <w:p>
@@ -1713,6 +1715,11 @@
             </w:pPr>
             <w:r>
               <w:rPr/>
+              <w:t xml:space="preserve"> </w:t>
+            </w:r>
+            <w:r>
+              <w:rPr/>
+              <w:t xml:space="preserve">Vytvořený navrh DB, propojení tabulek v DB </w:t>
             </w:r>
           </w:p>
         </w:tc>
@@ -1729,7 +1736,7 @@
             </w:tcBorders>
             <w:shd w:color="auto" w:fill="auto" w:val="clear"/>
             <w:tcMar>
-              <w:left w:w="108" w:type="dxa"/>
+              <w:left w:w="98" w:type="dxa"/>
             </w:tcMar>
           </w:tcPr>
           <w:p>
@@ -1761,7 +1768,7 @@
             </w:tcBorders>
             <w:shd w:color="auto" w:fill="auto" w:val="clear"/>
             <w:tcMar>
-              <w:left w:w="108" w:type="dxa"/>
+              <w:left w:w="98" w:type="dxa"/>
             </w:tcMar>
           </w:tcPr>
           <w:p>
@@ -1798,7 +1805,7 @@
             </w:tcBorders>
             <w:shd w:color="auto" w:fill="auto" w:val="clear"/>
             <w:tcMar>
-              <w:left w:w="108" w:type="dxa"/>
+              <w:left w:w="98" w:type="dxa"/>
             </w:tcMar>
           </w:tcPr>
           <w:p>
@@ -1809,11 +1816,15 @@
                 <w:numId w:val="2"/>
               </w:numPr>
               <w:spacing w:before="120" w:after="60"/>
-              <w:ind w:left="0" w:hanging="0"/>
               <w:rPr/>
             </w:pPr>
             <w:r>
               <w:rPr/>
+              <w:t xml:space="preserve"> </w:t>
+            </w:r>
+            <w:r>
+              <w:rPr/>
+              <w:t xml:space="preserve">4 vytvoření php scriptu a logik desktop app,propojení app s DB </w:t>
             </w:r>
           </w:p>
         </w:tc>
@@ -1830,7 +1841,7 @@
             </w:tcBorders>
             <w:shd w:color="auto" w:fill="auto" w:val="clear"/>
             <w:tcMar>
-              <w:left w:w="108" w:type="dxa"/>
+              <w:left w:w="98" w:type="dxa"/>
             </w:tcMar>
           </w:tcPr>
           <w:p>
@@ -1862,7 +1873,7 @@
             </w:tcBorders>
             <w:shd w:color="auto" w:fill="auto" w:val="clear"/>
             <w:tcMar>
-              <w:left w:w="108" w:type="dxa"/>
+              <w:left w:w="98" w:type="dxa"/>
             </w:tcMar>
           </w:tcPr>
           <w:p>
@@ -1878,6 +1889,11 @@
             </w:pPr>
             <w:r>
               <w:rPr/>
+              <w:t xml:space="preserve"> </w:t>
+            </w:r>
+            <w:r>
+              <w:rPr/>
+              <w:t>Hotová logika applikací, Beta verze applikace</w:t>
             </w:r>
           </w:p>
         </w:tc>
@@ -1894,7 +1910,7 @@
             </w:tcBorders>
             <w:shd w:color="auto" w:fill="auto" w:val="clear"/>
             <w:tcMar>
-              <w:left w:w="108" w:type="dxa"/>
+              <w:left w:w="98" w:type="dxa"/>
             </w:tcMar>
           </w:tcPr>
           <w:p>
@@ -1926,7 +1942,7 @@
             </w:tcBorders>
             <w:shd w:color="auto" w:fill="auto" w:val="clear"/>
             <w:tcMar>
-              <w:left w:w="108" w:type="dxa"/>
+              <w:left w:w="98" w:type="dxa"/>
             </w:tcMar>
           </w:tcPr>
           <w:p>
@@ -1963,7 +1979,7 @@
             </w:tcBorders>
             <w:shd w:color="auto" w:fill="auto" w:val="clear"/>
             <w:tcMar>
-              <w:left w:w="108" w:type="dxa"/>
+              <w:left w:w="98" w:type="dxa"/>
             </w:tcMar>
           </w:tcPr>
           <w:p>
@@ -1979,6 +1995,11 @@
             </w:pPr>
             <w:r>
               <w:rPr/>
+              <w:t xml:space="preserve"> </w:t>
+            </w:r>
+            <w:r>
+              <w:rPr/>
+              <w:t>5 finální testování App, debugging</w:t>
             </w:r>
           </w:p>
         </w:tc>
@@ -1995,7 +2016,7 @@
             </w:tcBorders>
             <w:shd w:color="auto" w:fill="auto" w:val="clear"/>
             <w:tcMar>
-              <w:left w:w="108" w:type="dxa"/>
+              <w:left w:w="98" w:type="dxa"/>
             </w:tcMar>
           </w:tcPr>
           <w:p>
@@ -2027,7 +2048,7 @@
             </w:tcBorders>
             <w:shd w:color="auto" w:fill="auto" w:val="clear"/>
             <w:tcMar>
-              <w:left w:w="108" w:type="dxa"/>
+              <w:left w:w="98" w:type="dxa"/>
             </w:tcMar>
           </w:tcPr>
           <w:p>
@@ -2043,6 +2064,7 @@
             </w:pPr>
             <w:r>
               <w:rPr/>
+              <w:t xml:space="preserve">Finální applikace </w:t>
             </w:r>
           </w:p>
         </w:tc>
@@ -2059,7 +2081,7 @@
             </w:tcBorders>
             <w:shd w:color="auto" w:fill="auto" w:val="clear"/>
             <w:tcMar>
-              <w:left w:w="108" w:type="dxa"/>
+              <w:left w:w="98" w:type="dxa"/>
             </w:tcMar>
           </w:tcPr>
           <w:p>
@@ -2091,7 +2113,7 @@
             </w:tcBorders>
             <w:shd w:color="auto" w:fill="auto" w:val="clear"/>
             <w:tcMar>
-              <w:left w:w="108" w:type="dxa"/>
+              <w:left w:w="98" w:type="dxa"/>
             </w:tcMar>
           </w:tcPr>
           <w:p>
@@ -2128,7 +2150,7 @@
             </w:tcBorders>
             <w:shd w:color="auto" w:fill="auto" w:val="clear"/>
             <w:tcMar>
-              <w:left w:w="108" w:type="dxa"/>
+              <w:left w:w="98" w:type="dxa"/>
             </w:tcMar>
           </w:tcPr>
           <w:p>
@@ -2160,7 +2182,7 @@
             </w:tcBorders>
             <w:shd w:color="auto" w:fill="auto" w:val="clear"/>
             <w:tcMar>
-              <w:left w:w="108" w:type="dxa"/>
+              <w:left w:w="98" w:type="dxa"/>
             </w:tcMar>
           </w:tcPr>
           <w:p>
@@ -2192,7 +2214,7 @@
             </w:tcBorders>
             <w:shd w:color="auto" w:fill="auto" w:val="clear"/>
             <w:tcMar>
-              <w:left w:w="108" w:type="dxa"/>
+              <w:left w:w="98" w:type="dxa"/>
             </w:tcMar>
           </w:tcPr>
           <w:p>
@@ -2224,7 +2246,7 @@
             </w:tcBorders>
             <w:shd w:color="auto" w:fill="auto" w:val="clear"/>
             <w:tcMar>
-              <w:left w:w="108" w:type="dxa"/>
+              <w:left w:w="98" w:type="dxa"/>
             </w:tcMar>
           </w:tcPr>
           <w:p>
@@ -2256,7 +2278,7 @@
             </w:tcBorders>
             <w:shd w:color="auto" w:fill="auto" w:val="clear"/>
             <w:tcMar>
-              <w:left w:w="108" w:type="dxa"/>
+              <w:left w:w="98" w:type="dxa"/>
             </w:tcMar>
           </w:tcPr>
           <w:p>
@@ -2293,7 +2315,7 @@
             </w:tcBorders>
             <w:shd w:color="auto" w:fill="auto" w:val="clear"/>
             <w:tcMar>
-              <w:left w:w="108" w:type="dxa"/>
+              <w:left w:w="98" w:type="dxa"/>
             </w:tcMar>
           </w:tcPr>
           <w:p>
@@ -2325,7 +2347,7 @@
             </w:tcBorders>
             <w:shd w:color="auto" w:fill="auto" w:val="clear"/>
             <w:tcMar>
-              <w:left w:w="108" w:type="dxa"/>
+              <w:left w:w="98" w:type="dxa"/>
             </w:tcMar>
           </w:tcPr>
           <w:p>
@@ -2357,7 +2379,7 @@
             </w:tcBorders>
             <w:shd w:color="auto" w:fill="auto" w:val="clear"/>
             <w:tcMar>
-              <w:left w:w="108" w:type="dxa"/>
+              <w:left w:w="98" w:type="dxa"/>
             </w:tcMar>
           </w:tcPr>
           <w:p>
@@ -2389,7 +2411,7 @@
             </w:tcBorders>
             <w:shd w:color="auto" w:fill="auto" w:val="clear"/>
             <w:tcMar>
-              <w:left w:w="108" w:type="dxa"/>
+              <w:left w:w="98" w:type="dxa"/>
             </w:tcMar>
           </w:tcPr>
           <w:p>
@@ -2421,7 +2443,7 @@
             </w:tcBorders>
             <w:shd w:color="auto" w:fill="auto" w:val="clear"/>
             <w:tcMar>
-              <w:left w:w="108" w:type="dxa"/>
+              <w:left w:w="98" w:type="dxa"/>
             </w:tcMar>
           </w:tcPr>
           <w:p>
@@ -2757,11 +2779,7 @@
       </w:pPr>
       <w:r>
         <w:rPr/>
-        <w:t xml:space="preserve">Datum příští schůzky: </w:t>
-      </w:r>
-      <w:r>
-        <w:rPr/>
-        <w:t>Vytvoření designu pro webovou  a desktopovou část</w:t>
+        <w:t>Datum příští schůzky: Vytvoření designu pro webovou  a desktopovou část</w:t>
       </w:r>
     </w:p>
     <w:p>
@@ -2801,9 +2819,6 @@
         <w:rPr/>
         <w:t>Dne:</w:t>
         <w:tab/>
-      </w:r>
-      <w:r>
-        <w:rPr/>
         <w:t>27.3.2018</w:t>
       </w:r>
     </w:p>
@@ -3427,18 +3442,14 @@
       <w:pStyle w:val="Zpat"/>
       <w:tabs>
         <w:tab w:val="center" w:pos="4536" w:leader="none"/>
+        <w:tab w:val="right" w:pos="9072" w:leader="none"/>
         <w:tab w:val="right" w:pos="10020" w:leader="none"/>
       </w:tabs>
       <w:spacing w:before="113" w:after="57"/>
       <w:rPr/>
     </w:pPr>
     <w:r>
-      <w:rPr>
-        <w:i/>
-        <w:iCs/>
-        <w:sz w:val="20"/>
-        <w:szCs w:val="20"/>
-      </w:rPr>
+      <w:rPr/>
       <w:fldChar w:fldCharType="begin"/>
     </w:r>
     <w:r>
@@ -3448,7 +3459,7 @@
       <w:fldChar w:fldCharType="separate"/>
     </w:r>
     <w:r>
-      <w:t>2018-03-21</w:t>
+      <w:t>2018-03-27</w:t>
     </w:r>
     <w:r>
       <w:fldChar w:fldCharType="end"/>
@@ -3811,6 +3822,7 @@
       </w:pPr>
       <w:rPr>
         <w:rFonts w:ascii="Symbol" w:hAnsi="Symbol" w:cs="Symbol" w:hint="default"/>
+        <w:rFonts w:cs="Symbol"/>
       </w:rPr>
     </w:lvl>
     <w:lvl w:ilvl="1">
@@ -3836,6 +3848,7 @@
       </w:pPr>
       <w:rPr>
         <w:rFonts w:ascii="Wingdings" w:hAnsi="Wingdings" w:cs="Wingdings" w:hint="default"/>
+        <w:rFonts w:cs="Wingdings"/>
       </w:rPr>
     </w:lvl>
     <w:lvl w:ilvl="3">
@@ -3848,6 +3861,7 @@
       </w:pPr>
       <w:rPr>
         <w:rFonts w:ascii="Symbol" w:hAnsi="Symbol" w:cs="Symbol" w:hint="default"/>
+        <w:rFonts w:cs="Symbol"/>
       </w:rPr>
     </w:lvl>
     <w:lvl w:ilvl="4">
@@ -3873,6 +3887,7 @@
       </w:pPr>
       <w:rPr>
         <w:rFonts w:ascii="Wingdings" w:hAnsi="Wingdings" w:cs="Wingdings" w:hint="default"/>
+        <w:rFonts w:cs="Wingdings"/>
       </w:rPr>
     </w:lvl>
     <w:lvl w:ilvl="6">
@@ -3885,6 +3900,7 @@
       </w:pPr>
       <w:rPr>
         <w:rFonts w:ascii="Symbol" w:hAnsi="Symbol" w:cs="Symbol" w:hint="default"/>
+        <w:rFonts w:cs="Symbol"/>
       </w:rPr>
     </w:lvl>
     <w:lvl w:ilvl="7">
@@ -3910,6 +3926,7 @@
       </w:pPr>
       <w:rPr>
         <w:rFonts w:ascii="Wingdings" w:hAnsi="Wingdings" w:cs="Wingdings" w:hint="default"/>
+        <w:rFonts w:cs="Wingdings"/>
       </w:rPr>
     </w:lvl>
   </w:abstractNum>
@@ -3924,6 +3941,7 @@
       </w:pPr>
       <w:rPr>
         <w:rFonts w:ascii="Symbol" w:hAnsi="Symbol" w:cs="Symbol" w:hint="default"/>
+        <w:rFonts w:cs="Symbol"/>
       </w:rPr>
     </w:lvl>
     <w:lvl w:ilvl="1">
@@ -3949,6 +3967,7 @@
       </w:pPr>
       <w:rPr>
         <w:rFonts w:ascii="Wingdings" w:hAnsi="Wingdings" w:cs="Wingdings" w:hint="default"/>
+        <w:rFonts w:cs="Wingdings"/>
       </w:rPr>
     </w:lvl>
     <w:lvl w:ilvl="3">
@@ -3961,6 +3980,7 @@
       </w:pPr>
       <w:rPr>
         <w:rFonts w:ascii="Symbol" w:hAnsi="Symbol" w:cs="Symbol" w:hint="default"/>
+        <w:rFonts w:cs="Symbol"/>
       </w:rPr>
     </w:lvl>
     <w:lvl w:ilvl="4">
@@ -3986,6 +4006,7 @@
       </w:pPr>
       <w:rPr>
         <w:rFonts w:ascii="Wingdings" w:hAnsi="Wingdings" w:cs="Wingdings" w:hint="default"/>
+        <w:rFonts w:cs="Wingdings"/>
       </w:rPr>
     </w:lvl>
     <w:lvl w:ilvl="6">
@@ -3998,6 +4019,7 @@
       </w:pPr>
       <w:rPr>
         <w:rFonts w:ascii="Symbol" w:hAnsi="Symbol" w:cs="Symbol" w:hint="default"/>
+        <w:rFonts w:cs="Symbol"/>
       </w:rPr>
     </w:lvl>
     <w:lvl w:ilvl="7">
@@ -4023,6 +4045,7 @@
       </w:pPr>
       <w:rPr>
         <w:rFonts w:ascii="Wingdings" w:hAnsi="Wingdings" w:cs="Wingdings" w:hint="default"/>
+        <w:rFonts w:cs="Wingdings"/>
       </w:rPr>
     </w:lvl>
   </w:abstractNum>
@@ -4443,10 +4466,10 @@
     </w:pPr>
     <w:rPr>
       <w:rFonts w:ascii="Palatino Linotype" w:hAnsi="Palatino Linotype" w:eastAsia="Lucida Sans Unicode" w:cs="Tahoma"/>
-      <w:color w:val="auto"/>
+      <w:color w:val="00000A"/>
       <w:sz w:val="22"/>
       <w:szCs w:val="22"/>
-      <w:lang w:eastAsia="en-US" w:bidi="en-US" w:val="cs-CZ"/>
+      <w:lang w:val="cs-CZ" w:eastAsia="en-US" w:bidi="en-US"/>
     </w:rPr>
   </w:style>
   <w:style w:type="paragraph" w:styleId="Nadpis1">
@@ -5785,6 +5808,258 @@
       <w:rFonts w:cs="Courier New"/>
     </w:rPr>
   </w:style>
+  <w:style w:type="character" w:styleId="ListLabel128">
+    <w:name w:val="ListLabel 128"/>
+    <w:qFormat/>
+    <w:rPr>
+      <w:rFonts w:cs="Symbol"/>
+    </w:rPr>
+  </w:style>
+  <w:style w:type="character" w:styleId="ListLabel129">
+    <w:name w:val="ListLabel 129"/>
+    <w:qFormat/>
+    <w:rPr>
+      <w:rFonts w:cs="Courier New"/>
+    </w:rPr>
+  </w:style>
+  <w:style w:type="character" w:styleId="ListLabel130">
+    <w:name w:val="ListLabel 130"/>
+    <w:qFormat/>
+    <w:rPr>
+      <w:rFonts w:cs="Wingdings"/>
+    </w:rPr>
+  </w:style>
+  <w:style w:type="character" w:styleId="ListLabel131">
+    <w:name w:val="ListLabel 131"/>
+    <w:qFormat/>
+    <w:rPr>
+      <w:rFonts w:cs="Symbol"/>
+    </w:rPr>
+  </w:style>
+  <w:style w:type="character" w:styleId="ListLabel132">
+    <w:name w:val="ListLabel 132"/>
+    <w:qFormat/>
+    <w:rPr>
+      <w:rFonts w:cs="Courier New"/>
+    </w:rPr>
+  </w:style>
+  <w:style w:type="character" w:styleId="ListLabel133">
+    <w:name w:val="ListLabel 133"/>
+    <w:qFormat/>
+    <w:rPr>
+      <w:rFonts w:cs="Wingdings"/>
+    </w:rPr>
+  </w:style>
+  <w:style w:type="character" w:styleId="ListLabel134">
+    <w:name w:val="ListLabel 134"/>
+    <w:qFormat/>
+    <w:rPr>
+      <w:rFonts w:cs="Symbol"/>
+    </w:rPr>
+  </w:style>
+  <w:style w:type="character" w:styleId="ListLabel135">
+    <w:name w:val="ListLabel 135"/>
+    <w:qFormat/>
+    <w:rPr>
+      <w:rFonts w:cs="Courier New"/>
+    </w:rPr>
+  </w:style>
+  <w:style w:type="character" w:styleId="ListLabel136">
+    <w:name w:val="ListLabel 136"/>
+    <w:qFormat/>
+    <w:rPr>
+      <w:rFonts w:cs="Wingdings"/>
+    </w:rPr>
+  </w:style>
+  <w:style w:type="character" w:styleId="ListLabel137">
+    <w:name w:val="ListLabel 137"/>
+    <w:qFormat/>
+    <w:rPr>
+      <w:rFonts w:cs="Symbol"/>
+    </w:rPr>
+  </w:style>
+  <w:style w:type="character" w:styleId="ListLabel138">
+    <w:name w:val="ListLabel 138"/>
+    <w:qFormat/>
+    <w:rPr>
+      <w:rFonts w:cs="Courier New"/>
+    </w:rPr>
+  </w:style>
+  <w:style w:type="character" w:styleId="ListLabel139">
+    <w:name w:val="ListLabel 139"/>
+    <w:qFormat/>
+    <w:rPr>
+      <w:rFonts w:cs="Wingdings"/>
+    </w:rPr>
+  </w:style>
+  <w:style w:type="character" w:styleId="ListLabel140">
+    <w:name w:val="ListLabel 140"/>
+    <w:qFormat/>
+    <w:rPr>
+      <w:rFonts w:cs="Symbol"/>
+    </w:rPr>
+  </w:style>
+  <w:style w:type="character" w:styleId="ListLabel141">
+    <w:name w:val="ListLabel 141"/>
+    <w:qFormat/>
+    <w:rPr>
+      <w:rFonts w:cs="Courier New"/>
+    </w:rPr>
+  </w:style>
+  <w:style w:type="character" w:styleId="ListLabel142">
+    <w:name w:val="ListLabel 142"/>
+    <w:qFormat/>
+    <w:rPr>
+      <w:rFonts w:cs="Wingdings"/>
+    </w:rPr>
+  </w:style>
+  <w:style w:type="character" w:styleId="ListLabel143">
+    <w:name w:val="ListLabel 143"/>
+    <w:qFormat/>
+    <w:rPr>
+      <w:rFonts w:cs="Symbol"/>
+    </w:rPr>
+  </w:style>
+  <w:style w:type="character" w:styleId="ListLabel144">
+    <w:name w:val="ListLabel 144"/>
+    <w:qFormat/>
+    <w:rPr>
+      <w:rFonts w:cs="Courier New"/>
+    </w:rPr>
+  </w:style>
+  <w:style w:type="character" w:styleId="ListLabel145">
+    <w:name w:val="ListLabel 145"/>
+    <w:qFormat/>
+    <w:rPr>
+      <w:rFonts w:cs="Wingdings"/>
+    </w:rPr>
+  </w:style>
+  <w:style w:type="character" w:styleId="ListLabel146">
+    <w:name w:val="ListLabel 146"/>
+    <w:qFormat/>
+    <w:rPr>
+      <w:rFonts w:cs="Symbol"/>
+    </w:rPr>
+  </w:style>
+  <w:style w:type="character" w:styleId="ListLabel147">
+    <w:name w:val="ListLabel 147"/>
+    <w:qFormat/>
+    <w:rPr>
+      <w:rFonts w:cs="Courier New"/>
+    </w:rPr>
+  </w:style>
+  <w:style w:type="character" w:styleId="ListLabel148">
+    <w:name w:val="ListLabel 148"/>
+    <w:qFormat/>
+    <w:rPr>
+      <w:rFonts w:cs="Wingdings"/>
+    </w:rPr>
+  </w:style>
+  <w:style w:type="character" w:styleId="ListLabel149">
+    <w:name w:val="ListLabel 149"/>
+    <w:qFormat/>
+    <w:rPr>
+      <w:rFonts w:cs="Symbol"/>
+    </w:rPr>
+  </w:style>
+  <w:style w:type="character" w:styleId="ListLabel150">
+    <w:name w:val="ListLabel 150"/>
+    <w:qFormat/>
+    <w:rPr>
+      <w:rFonts w:cs="Courier New"/>
+    </w:rPr>
+  </w:style>
+  <w:style w:type="character" w:styleId="ListLabel151">
+    <w:name w:val="ListLabel 151"/>
+    <w:qFormat/>
+    <w:rPr>
+      <w:rFonts w:cs="Wingdings"/>
+    </w:rPr>
+  </w:style>
+  <w:style w:type="character" w:styleId="ListLabel152">
+    <w:name w:val="ListLabel 152"/>
+    <w:qFormat/>
+    <w:rPr>
+      <w:rFonts w:cs="Symbol"/>
+    </w:rPr>
+  </w:style>
+  <w:style w:type="character" w:styleId="ListLabel153">
+    <w:name w:val="ListLabel 153"/>
+    <w:qFormat/>
+    <w:rPr>
+      <w:rFonts w:cs="Courier New"/>
+    </w:rPr>
+  </w:style>
+  <w:style w:type="character" w:styleId="ListLabel154">
+    <w:name w:val="ListLabel 154"/>
+    <w:qFormat/>
+    <w:rPr>
+      <w:rFonts w:cs="Wingdings"/>
+    </w:rPr>
+  </w:style>
+  <w:style w:type="character" w:styleId="ListLabel155">
+    <w:name w:val="ListLabel 155"/>
+    <w:qFormat/>
+    <w:rPr>
+      <w:rFonts w:cs="Symbol"/>
+    </w:rPr>
+  </w:style>
+  <w:style w:type="character" w:styleId="ListLabel156">
+    <w:name w:val="ListLabel 156"/>
+    <w:qFormat/>
+    <w:rPr>
+      <w:rFonts w:cs="Courier New"/>
+    </w:rPr>
+  </w:style>
+  <w:style w:type="character" w:styleId="ListLabel157">
+    <w:name w:val="ListLabel 157"/>
+    <w:qFormat/>
+    <w:rPr>
+      <w:rFonts w:cs="Wingdings"/>
+    </w:rPr>
+  </w:style>
+  <w:style w:type="character" w:styleId="ListLabel158">
+    <w:name w:val="ListLabel 158"/>
+    <w:qFormat/>
+    <w:rPr>
+      <w:rFonts w:cs="Symbol"/>
+    </w:rPr>
+  </w:style>
+  <w:style w:type="character" w:styleId="ListLabel159">
+    <w:name w:val="ListLabel 159"/>
+    <w:qFormat/>
+    <w:rPr>
+      <w:rFonts w:cs="Courier New"/>
+    </w:rPr>
+  </w:style>
+  <w:style w:type="character" w:styleId="ListLabel160">
+    <w:name w:val="ListLabel 160"/>
+    <w:qFormat/>
+    <w:rPr>
+      <w:rFonts w:cs="Wingdings"/>
+    </w:rPr>
+  </w:style>
+  <w:style w:type="character" w:styleId="ListLabel161">
+    <w:name w:val="ListLabel 161"/>
+    <w:qFormat/>
+    <w:rPr>
+      <w:rFonts w:cs="Symbol"/>
+    </w:rPr>
+  </w:style>
+  <w:style w:type="character" w:styleId="ListLabel162">
+    <w:name w:val="ListLabel 162"/>
+    <w:qFormat/>
+    <w:rPr>
+      <w:rFonts w:cs="Courier New"/>
+    </w:rPr>
+  </w:style>
+  <w:style w:type="character" w:styleId="ListLabel163">
+    <w:name w:val="ListLabel 163"/>
+    <w:qFormat/>
+    <w:rPr>
+      <w:rFonts w:cs="Wingdings"/>
+    </w:rPr>
+  </w:style>
   <w:style w:type="paragraph" w:styleId="Nadpis" w:customStyle="1">
     <w:name w:val="Nadpis"/>
     <w:basedOn w:val="Normal"/>
@@ -5912,7 +6187,7 @@
       <w:color w:val="00000A"/>
       <w:sz w:val="22"/>
       <w:szCs w:val="22"/>
-      <w:lang w:eastAsia="ar-SA" w:val="cs-CZ" w:bidi="ar-SA"/>
+      <w:lang w:val="cs-CZ" w:eastAsia="ar-SA" w:bidi="ar-SA"/>
     </w:rPr>
   </w:style>
   <w:style w:type="paragraph" w:styleId="Citt1" w:customStyle="1">

</xml_diff>